<commit_message>
MAJ du doc Word 'Exercices php'.docx
</commit_message>
<xml_diff>
--- a/Exercices et Eval/Exercices/Exercices php.docx
+++ b/Exercices et Eval/Exercices/Exercices php.docx
@@ -28,52 +28,15 @@
       <w:r>
         <w:t xml:space="preserve">Adresse : </w:t>
       </w:r>
-      <w:hyperlink r:id="rId5" w:history="1">
+      <w:hyperlink r:id="rId6" w:history="1">
         <w:r>
           <w:rPr>
             <w:rStyle w:val="Lienhypertexte"/>
           </w:rPr>
-          <w:t>http://localh</w:t>
-        </w:r>
-        <w:r>
-          <w:rPr>
-            <w:rStyle w:val="Lienhypertexte"/>
-          </w:rPr>
-          <w:t>o</w:t>
-        </w:r>
-        <w:r>
-          <w:rPr>
-            <w:rStyle w:val="Lienhypertexte"/>
-          </w:rPr>
-          <w:t>st:80</w:t>
-        </w:r>
-        <w:r>
-          <w:rPr>
-            <w:rStyle w:val="Lienhypertexte"/>
-          </w:rPr>
-          <w:t>9</w:t>
-        </w:r>
-        <w:r>
-          <w:rPr>
-            <w:rStyle w:val="Lienhypertexte"/>
-          </w:rPr>
-          <w:t>0/d%c3</w:t>
-        </w:r>
-        <w:r>
-          <w:rPr>
-            <w:rStyle w:val="Lienhypertexte"/>
-          </w:rPr>
-          <w:t>%</w:t>
-        </w:r>
-        <w:r>
-          <w:rPr>
-            <w:rStyle w:val="Lienhypertexte"/>
-          </w:rPr>
-          <w:t>a9but_php.php</w:t>
+          <w:t>http://localhost:8090/d%c3%a9but_php.php</w:t>
         </w:r>
       </w:hyperlink>
     </w:p>
-    <w:p/>
     <w:p>
       <w:pPr>
         <w:shd w:val="clear" w:color="auto" w:fill="FFFFFF"/>
@@ -527,17 +490,6 @@
     </w:p>
     <w:p>
       <w:pPr>
-        <w:rPr>
-          <w:rFonts w:ascii="Consolas" w:eastAsia="Times New Roman" w:hAnsi="Consolas" w:cs="Times New Roman"/>
-          <w:color w:val="569CD6"/>
-          <w:sz w:val="21"/>
-          <w:szCs w:val="21"/>
-          <w:lang w:eastAsia="fr-FR"/>
-        </w:rPr>
-      </w:pPr>
-    </w:p>
-    <w:p>
-      <w:pPr>
         <w:pStyle w:val="Titre3"/>
         <w:shd w:val="clear" w:color="auto" w:fill="FFFFFF"/>
         <w:spacing w:before="360" w:beforeAutospacing="0" w:after="240" w:afterAutospacing="0"/>
@@ -597,7 +549,6 @@
           <w:lang w:eastAsia="fr-FR"/>
         </w:rPr>
       </w:pPr>
-      <w:bookmarkStart w:id="0" w:name="_GoBack"/>
       <w:proofErr w:type="gramStart"/>
       <w:r>
         <w:rPr>
@@ -1021,18 +972,6 @@
         </w:rPr>
         <w:t>?&gt;</w:t>
       </w:r>
-    </w:p>
-    <w:bookmarkEnd w:id="0"/>
-    <w:p>
-      <w:pPr>
-        <w:rPr>
-          <w:rFonts w:ascii="Consolas" w:eastAsia="Times New Roman" w:hAnsi="Consolas" w:cs="Times New Roman"/>
-          <w:color w:val="569CD6"/>
-          <w:sz w:val="21"/>
-          <w:szCs w:val="21"/>
-          <w:lang w:eastAsia="fr-FR"/>
-        </w:rPr>
-      </w:pPr>
     </w:p>
     <w:p>
       <w:pPr>
@@ -1081,6 +1020,7 @@
         </w:numPr>
         <w:shd w:val="clear" w:color="auto" w:fill="FFFFFF"/>
         <w:spacing w:before="100" w:beforeAutospacing="1" w:after="100" w:afterAutospacing="1" w:line="240" w:lineRule="auto"/>
+        <w:ind w:left="357" w:firstLine="0"/>
         <w:rPr>
           <w:rFonts w:ascii="Segoe UI" w:eastAsia="Times New Roman" w:hAnsi="Segoe UI" w:cs="Segoe UI"/>
           <w:color w:val="24292E"/>
@@ -1124,6 +1064,18 @@
     </w:p>
     <w:p>
       <w:pPr>
+        <w:shd w:val="clear" w:color="auto" w:fill="1E1E1E"/>
+        <w:spacing w:after="0" w:line="285" w:lineRule="atLeast"/>
+        <w:rPr>
+          <w:rFonts w:ascii="Consolas" w:eastAsia="Times New Roman" w:hAnsi="Consolas" w:cs="Times New Roman"/>
+          <w:color w:val="D4D4D4"/>
+          <w:sz w:val="21"/>
+          <w:szCs w:val="21"/>
+          <w:lang w:eastAsia="fr-FR"/>
+        </w:rPr>
+      </w:pPr>
+      <w:proofErr w:type="gramStart"/>
+      <w:r>
         <w:rPr>
           <w:rFonts w:ascii="Consolas" w:eastAsia="Times New Roman" w:hAnsi="Consolas" w:cs="Times New Roman"/>
           <w:color w:val="569CD6"/>
@@ -1131,10 +1083,10 @@
           <w:szCs w:val="21"/>
           <w:lang w:eastAsia="fr-FR"/>
         </w:rPr>
-      </w:pPr>
-    </w:p>
-    <w:p>
-      <w:pPr>
+        <w:t>&lt;?</w:t>
+      </w:r>
+      <w:proofErr w:type="spellStart"/>
+      <w:r>
         <w:rPr>
           <w:rFonts w:ascii="Consolas" w:eastAsia="Times New Roman" w:hAnsi="Consolas" w:cs="Times New Roman"/>
           <w:color w:val="569CD6"/>
@@ -1142,7 +1094,1206 @@
           <w:szCs w:val="21"/>
           <w:lang w:eastAsia="fr-FR"/>
         </w:rPr>
-      </w:pPr>
+        <w:t>php</w:t>
+      </w:r>
+      <w:proofErr w:type="spellEnd"/>
+      <w:proofErr w:type="gramEnd"/>
+      <w:r>
+        <w:rPr>
+          <w:rFonts w:ascii="Consolas" w:eastAsia="Times New Roman" w:hAnsi="Consolas" w:cs="Times New Roman"/>
+          <w:color w:val="D4D4D4"/>
+          <w:sz w:val="21"/>
+          <w:szCs w:val="21"/>
+          <w:lang w:eastAsia="fr-FR"/>
+        </w:rPr>
+        <w:t> </w:t>
+      </w:r>
+    </w:p>
+    <w:p>
+      <w:pPr>
+        <w:shd w:val="clear" w:color="auto" w:fill="1E1E1E"/>
+        <w:spacing w:after="0" w:line="285" w:lineRule="atLeast"/>
+        <w:rPr>
+          <w:rFonts w:ascii="Consolas" w:eastAsia="Times New Roman" w:hAnsi="Consolas" w:cs="Times New Roman"/>
+          <w:color w:val="D4D4D4"/>
+          <w:sz w:val="21"/>
+          <w:szCs w:val="21"/>
+          <w:lang w:eastAsia="fr-FR"/>
+        </w:rPr>
+      </w:pPr>
+      <w:proofErr w:type="spellStart"/>
+      <w:proofErr w:type="gramStart"/>
+      <w:r>
+        <w:rPr>
+          <w:rFonts w:ascii="Consolas" w:eastAsia="Times New Roman" w:hAnsi="Consolas" w:cs="Times New Roman"/>
+          <w:color w:val="569CD6"/>
+          <w:sz w:val="21"/>
+          <w:szCs w:val="21"/>
+          <w:lang w:eastAsia="fr-FR"/>
+        </w:rPr>
+        <w:t>function</w:t>
+      </w:r>
+      <w:proofErr w:type="spellEnd"/>
+      <w:proofErr w:type="gramEnd"/>
+      <w:r>
+        <w:rPr>
+          <w:rFonts w:ascii="Consolas" w:eastAsia="Times New Roman" w:hAnsi="Consolas" w:cs="Times New Roman"/>
+          <w:color w:val="D4D4D4"/>
+          <w:sz w:val="21"/>
+          <w:szCs w:val="21"/>
+          <w:lang w:eastAsia="fr-FR"/>
+        </w:rPr>
+        <w:t> </w:t>
+      </w:r>
+      <w:r>
+        <w:rPr>
+          <w:rFonts w:ascii="Consolas" w:eastAsia="Times New Roman" w:hAnsi="Consolas" w:cs="Times New Roman"/>
+          <w:color w:val="DCDCAA"/>
+          <w:sz w:val="21"/>
+          <w:szCs w:val="21"/>
+          <w:lang w:eastAsia="fr-FR"/>
+        </w:rPr>
+        <w:t>table</w:t>
+      </w:r>
+      <w:r>
+        <w:rPr>
+          <w:rFonts w:ascii="Consolas" w:eastAsia="Times New Roman" w:hAnsi="Consolas" w:cs="Times New Roman"/>
+          <w:color w:val="D4D4D4"/>
+          <w:sz w:val="21"/>
+          <w:szCs w:val="21"/>
+          <w:lang w:eastAsia="fr-FR"/>
+        </w:rPr>
+        <w:t>(</w:t>
+      </w:r>
+      <w:r>
+        <w:rPr>
+          <w:rFonts w:ascii="Consolas" w:eastAsia="Times New Roman" w:hAnsi="Consolas" w:cs="Times New Roman"/>
+          <w:color w:val="9CDCFE"/>
+          <w:sz w:val="21"/>
+          <w:szCs w:val="21"/>
+          <w:lang w:eastAsia="fr-FR"/>
+        </w:rPr>
+        <w:t>$</w:t>
+      </w:r>
+      <w:proofErr w:type="spellStart"/>
+      <w:r>
+        <w:rPr>
+          <w:rFonts w:ascii="Consolas" w:eastAsia="Times New Roman" w:hAnsi="Consolas" w:cs="Times New Roman"/>
+          <w:color w:val="9CDCFE"/>
+          <w:sz w:val="21"/>
+          <w:szCs w:val="21"/>
+          <w:lang w:eastAsia="fr-FR"/>
+        </w:rPr>
+        <w:t>nbr</w:t>
+      </w:r>
+      <w:proofErr w:type="spellEnd"/>
+      <w:r>
+        <w:rPr>
+          <w:rFonts w:ascii="Consolas" w:eastAsia="Times New Roman" w:hAnsi="Consolas" w:cs="Times New Roman"/>
+          <w:color w:val="D4D4D4"/>
+          <w:sz w:val="21"/>
+          <w:szCs w:val="21"/>
+          <w:lang w:eastAsia="fr-FR"/>
+        </w:rPr>
+        <w:t>, </w:t>
+      </w:r>
+      <w:r>
+        <w:rPr>
+          <w:rFonts w:ascii="Consolas" w:eastAsia="Times New Roman" w:hAnsi="Consolas" w:cs="Times New Roman"/>
+          <w:color w:val="9CDCFE"/>
+          <w:sz w:val="21"/>
+          <w:szCs w:val="21"/>
+          <w:lang w:eastAsia="fr-FR"/>
+        </w:rPr>
+        <w:t>$nbr2</w:t>
+      </w:r>
+      <w:r>
+        <w:rPr>
+          <w:rFonts w:ascii="Consolas" w:eastAsia="Times New Roman" w:hAnsi="Consolas" w:cs="Times New Roman"/>
+          <w:color w:val="D4D4D4"/>
+          <w:sz w:val="21"/>
+          <w:szCs w:val="21"/>
+          <w:lang w:eastAsia="fr-FR"/>
+        </w:rPr>
+        <w:t>)</w:t>
+      </w:r>
+    </w:p>
+    <w:p>
+      <w:pPr>
+        <w:shd w:val="clear" w:color="auto" w:fill="1E1E1E"/>
+        <w:spacing w:after="0" w:line="285" w:lineRule="atLeast"/>
+        <w:rPr>
+          <w:rFonts w:ascii="Consolas" w:eastAsia="Times New Roman" w:hAnsi="Consolas" w:cs="Times New Roman"/>
+          <w:color w:val="D4D4D4"/>
+          <w:sz w:val="21"/>
+          <w:szCs w:val="21"/>
+          <w:lang w:eastAsia="fr-FR"/>
+        </w:rPr>
+      </w:pPr>
+      <w:r>
+        <w:rPr>
+          <w:rFonts w:ascii="Consolas" w:eastAsia="Times New Roman" w:hAnsi="Consolas" w:cs="Times New Roman"/>
+          <w:color w:val="D4D4D4"/>
+          <w:sz w:val="21"/>
+          <w:szCs w:val="21"/>
+          <w:lang w:eastAsia="fr-FR"/>
+        </w:rPr>
+        <w:t>{</w:t>
+      </w:r>
+    </w:p>
+    <w:p>
+      <w:pPr>
+        <w:shd w:val="clear" w:color="auto" w:fill="1E1E1E"/>
+        <w:spacing w:after="0" w:line="285" w:lineRule="atLeast"/>
+        <w:rPr>
+          <w:rFonts w:ascii="Consolas" w:eastAsia="Times New Roman" w:hAnsi="Consolas" w:cs="Times New Roman"/>
+          <w:color w:val="D4D4D4"/>
+          <w:sz w:val="21"/>
+          <w:szCs w:val="21"/>
+          <w:lang w:eastAsia="fr-FR"/>
+        </w:rPr>
+      </w:pPr>
+      <w:r>
+        <w:rPr>
+          <w:rFonts w:ascii="Consolas" w:eastAsia="Times New Roman" w:hAnsi="Consolas" w:cs="Times New Roman"/>
+          <w:color w:val="D4D4D4"/>
+          <w:sz w:val="21"/>
+          <w:szCs w:val="21"/>
+          <w:lang w:eastAsia="fr-FR"/>
+        </w:rPr>
+        <w:t>    </w:t>
+      </w:r>
+      <w:r>
+        <w:rPr>
+          <w:rFonts w:ascii="Consolas" w:eastAsia="Times New Roman" w:hAnsi="Consolas" w:cs="Times New Roman"/>
+          <w:color w:val="9CDCFE"/>
+          <w:sz w:val="21"/>
+          <w:szCs w:val="21"/>
+          <w:lang w:eastAsia="fr-FR"/>
+        </w:rPr>
+        <w:t>$table</w:t>
+      </w:r>
+      <w:r>
+        <w:rPr>
+          <w:rFonts w:ascii="Consolas" w:eastAsia="Times New Roman" w:hAnsi="Consolas" w:cs="Times New Roman"/>
+          <w:color w:val="D4D4D4"/>
+          <w:sz w:val="21"/>
+          <w:szCs w:val="21"/>
+          <w:lang w:eastAsia="fr-FR"/>
+        </w:rPr>
+        <w:t> = </w:t>
+      </w:r>
+      <w:r>
+        <w:rPr>
+          <w:rFonts w:ascii="Consolas" w:eastAsia="Times New Roman" w:hAnsi="Consolas" w:cs="Times New Roman"/>
+          <w:color w:val="CE9178"/>
+          <w:sz w:val="21"/>
+          <w:szCs w:val="21"/>
+          <w:lang w:eastAsia="fr-FR"/>
+        </w:rPr>
+        <w:t>'&lt;table border="2"&gt;</w:t>
+      </w:r>
+      <w:proofErr w:type="gramStart"/>
+      <w:r>
+        <w:rPr>
+          <w:rFonts w:ascii="Consolas" w:eastAsia="Times New Roman" w:hAnsi="Consolas" w:cs="Times New Roman"/>
+          <w:color w:val="CE9178"/>
+          <w:sz w:val="21"/>
+          <w:szCs w:val="21"/>
+          <w:lang w:eastAsia="fr-FR"/>
+        </w:rPr>
+        <w:t>'</w:t>
+      </w:r>
+      <w:r>
+        <w:rPr>
+          <w:rFonts w:ascii="Consolas" w:eastAsia="Times New Roman" w:hAnsi="Consolas" w:cs="Times New Roman"/>
+          <w:color w:val="D4D4D4"/>
+          <w:sz w:val="21"/>
+          <w:szCs w:val="21"/>
+          <w:lang w:eastAsia="fr-FR"/>
+        </w:rPr>
+        <w:t>;</w:t>
+      </w:r>
+      <w:proofErr w:type="gramEnd"/>
+    </w:p>
+    <w:p>
+      <w:pPr>
+        <w:shd w:val="clear" w:color="auto" w:fill="1E1E1E"/>
+        <w:spacing w:after="0" w:line="285" w:lineRule="atLeast"/>
+        <w:rPr>
+          <w:rFonts w:ascii="Consolas" w:eastAsia="Times New Roman" w:hAnsi="Consolas" w:cs="Times New Roman"/>
+          <w:color w:val="D4D4D4"/>
+          <w:sz w:val="21"/>
+          <w:szCs w:val="21"/>
+          <w:lang w:eastAsia="fr-FR"/>
+        </w:rPr>
+      </w:pPr>
+      <w:r>
+        <w:rPr>
+          <w:rFonts w:ascii="Consolas" w:eastAsia="Times New Roman" w:hAnsi="Consolas" w:cs="Times New Roman"/>
+          <w:color w:val="D4D4D4"/>
+          <w:sz w:val="21"/>
+          <w:szCs w:val="21"/>
+          <w:lang w:eastAsia="fr-FR"/>
+        </w:rPr>
+        <w:t>    </w:t>
+      </w:r>
+      <w:proofErr w:type="gramStart"/>
+      <w:r>
+        <w:rPr>
+          <w:rFonts w:ascii="Consolas" w:eastAsia="Times New Roman" w:hAnsi="Consolas" w:cs="Times New Roman"/>
+          <w:color w:val="C586C0"/>
+          <w:sz w:val="21"/>
+          <w:szCs w:val="21"/>
+          <w:lang w:eastAsia="fr-FR"/>
+        </w:rPr>
+        <w:t>for</w:t>
+      </w:r>
+      <w:proofErr w:type="gramEnd"/>
+      <w:r>
+        <w:rPr>
+          <w:rFonts w:ascii="Consolas" w:eastAsia="Times New Roman" w:hAnsi="Consolas" w:cs="Times New Roman"/>
+          <w:color w:val="D4D4D4"/>
+          <w:sz w:val="21"/>
+          <w:szCs w:val="21"/>
+          <w:lang w:eastAsia="fr-FR"/>
+        </w:rPr>
+        <w:t> (</w:t>
+      </w:r>
+      <w:r>
+        <w:rPr>
+          <w:rFonts w:ascii="Consolas" w:eastAsia="Times New Roman" w:hAnsi="Consolas" w:cs="Times New Roman"/>
+          <w:color w:val="9CDCFE"/>
+          <w:sz w:val="21"/>
+          <w:szCs w:val="21"/>
+          <w:lang w:eastAsia="fr-FR"/>
+        </w:rPr>
+        <w:t>$a</w:t>
+      </w:r>
+      <w:r>
+        <w:rPr>
+          <w:rFonts w:ascii="Consolas" w:eastAsia="Times New Roman" w:hAnsi="Consolas" w:cs="Times New Roman"/>
+          <w:color w:val="D4D4D4"/>
+          <w:sz w:val="21"/>
+          <w:szCs w:val="21"/>
+          <w:lang w:eastAsia="fr-FR"/>
+        </w:rPr>
+        <w:t>=</w:t>
+      </w:r>
+      <w:r>
+        <w:rPr>
+          <w:rFonts w:ascii="Consolas" w:eastAsia="Times New Roman" w:hAnsi="Consolas" w:cs="Times New Roman"/>
+          <w:color w:val="B5CEA8"/>
+          <w:sz w:val="21"/>
+          <w:szCs w:val="21"/>
+          <w:lang w:eastAsia="fr-FR"/>
+        </w:rPr>
+        <w:t>0</w:t>
+      </w:r>
+      <w:r>
+        <w:rPr>
+          <w:rFonts w:ascii="Consolas" w:eastAsia="Times New Roman" w:hAnsi="Consolas" w:cs="Times New Roman"/>
+          <w:color w:val="D4D4D4"/>
+          <w:sz w:val="21"/>
+          <w:szCs w:val="21"/>
+          <w:lang w:eastAsia="fr-FR"/>
+        </w:rPr>
+        <w:t>; </w:t>
+      </w:r>
+      <w:r>
+        <w:rPr>
+          <w:rFonts w:ascii="Consolas" w:eastAsia="Times New Roman" w:hAnsi="Consolas" w:cs="Times New Roman"/>
+          <w:color w:val="9CDCFE"/>
+          <w:sz w:val="21"/>
+          <w:szCs w:val="21"/>
+          <w:lang w:eastAsia="fr-FR"/>
+        </w:rPr>
+        <w:t>$a</w:t>
+      </w:r>
+      <w:r>
+        <w:rPr>
+          <w:rFonts w:ascii="Consolas" w:eastAsia="Times New Roman" w:hAnsi="Consolas" w:cs="Times New Roman"/>
+          <w:color w:val="D4D4D4"/>
+          <w:sz w:val="21"/>
+          <w:szCs w:val="21"/>
+          <w:lang w:eastAsia="fr-FR"/>
+        </w:rPr>
+        <w:t> &lt;= </w:t>
+      </w:r>
+      <w:r>
+        <w:rPr>
+          <w:rFonts w:ascii="Consolas" w:eastAsia="Times New Roman" w:hAnsi="Consolas" w:cs="Times New Roman"/>
+          <w:color w:val="9CDCFE"/>
+          <w:sz w:val="21"/>
+          <w:szCs w:val="21"/>
+          <w:lang w:eastAsia="fr-FR"/>
+        </w:rPr>
+        <w:t>$</w:t>
+      </w:r>
+      <w:proofErr w:type="spellStart"/>
+      <w:r>
+        <w:rPr>
+          <w:rFonts w:ascii="Consolas" w:eastAsia="Times New Roman" w:hAnsi="Consolas" w:cs="Times New Roman"/>
+          <w:color w:val="9CDCFE"/>
+          <w:sz w:val="21"/>
+          <w:szCs w:val="21"/>
+          <w:lang w:eastAsia="fr-FR"/>
+        </w:rPr>
+        <w:t>nbr</w:t>
+      </w:r>
+      <w:proofErr w:type="spellEnd"/>
+      <w:r>
+        <w:rPr>
+          <w:rFonts w:ascii="Consolas" w:eastAsia="Times New Roman" w:hAnsi="Consolas" w:cs="Times New Roman"/>
+          <w:color w:val="D4D4D4"/>
+          <w:sz w:val="21"/>
+          <w:szCs w:val="21"/>
+          <w:lang w:eastAsia="fr-FR"/>
+        </w:rPr>
+        <w:t>; </w:t>
+      </w:r>
+      <w:r>
+        <w:rPr>
+          <w:rFonts w:ascii="Consolas" w:eastAsia="Times New Roman" w:hAnsi="Consolas" w:cs="Times New Roman"/>
+          <w:color w:val="9CDCFE"/>
+          <w:sz w:val="21"/>
+          <w:szCs w:val="21"/>
+          <w:lang w:eastAsia="fr-FR"/>
+        </w:rPr>
+        <w:t>$a</w:t>
+      </w:r>
+      <w:r>
+        <w:rPr>
+          <w:rFonts w:ascii="Consolas" w:eastAsia="Times New Roman" w:hAnsi="Consolas" w:cs="Times New Roman"/>
+          <w:color w:val="D4D4D4"/>
+          <w:sz w:val="21"/>
+          <w:szCs w:val="21"/>
+          <w:lang w:eastAsia="fr-FR"/>
+        </w:rPr>
+        <w:t>++) {</w:t>
+      </w:r>
+    </w:p>
+    <w:p>
+      <w:pPr>
+        <w:shd w:val="clear" w:color="auto" w:fill="1E1E1E"/>
+        <w:spacing w:after="0" w:line="285" w:lineRule="atLeast"/>
+        <w:rPr>
+          <w:rFonts w:ascii="Consolas" w:eastAsia="Times New Roman" w:hAnsi="Consolas" w:cs="Times New Roman"/>
+          <w:color w:val="D4D4D4"/>
+          <w:sz w:val="21"/>
+          <w:szCs w:val="21"/>
+          <w:lang w:eastAsia="fr-FR"/>
+        </w:rPr>
+      </w:pPr>
+      <w:r>
+        <w:rPr>
+          <w:rFonts w:ascii="Consolas" w:eastAsia="Times New Roman" w:hAnsi="Consolas" w:cs="Times New Roman"/>
+          <w:color w:val="D4D4D4"/>
+          <w:sz w:val="21"/>
+          <w:szCs w:val="21"/>
+          <w:lang w:eastAsia="fr-FR"/>
+        </w:rPr>
+        <w:t>        </w:t>
+      </w:r>
+      <w:r>
+        <w:rPr>
+          <w:rFonts w:ascii="Consolas" w:eastAsia="Times New Roman" w:hAnsi="Consolas" w:cs="Times New Roman"/>
+          <w:color w:val="9CDCFE"/>
+          <w:sz w:val="21"/>
+          <w:szCs w:val="21"/>
+          <w:lang w:eastAsia="fr-FR"/>
+        </w:rPr>
+        <w:t>$</w:t>
+      </w:r>
+      <w:proofErr w:type="gramStart"/>
+      <w:r>
+        <w:rPr>
+          <w:rFonts w:ascii="Consolas" w:eastAsia="Times New Roman" w:hAnsi="Consolas" w:cs="Times New Roman"/>
+          <w:color w:val="9CDCFE"/>
+          <w:sz w:val="21"/>
+          <w:szCs w:val="21"/>
+          <w:lang w:eastAsia="fr-FR"/>
+        </w:rPr>
+        <w:t>table</w:t>
+      </w:r>
+      <w:r>
+        <w:rPr>
+          <w:rFonts w:ascii="Consolas" w:eastAsia="Times New Roman" w:hAnsi="Consolas" w:cs="Times New Roman"/>
+          <w:color w:val="D4D4D4"/>
+          <w:sz w:val="21"/>
+          <w:szCs w:val="21"/>
+          <w:lang w:eastAsia="fr-FR"/>
+        </w:rPr>
+        <w:t> .</w:t>
+      </w:r>
+      <w:proofErr w:type="gramEnd"/>
+      <w:r>
+        <w:rPr>
+          <w:rFonts w:ascii="Consolas" w:eastAsia="Times New Roman" w:hAnsi="Consolas" w:cs="Times New Roman"/>
+          <w:color w:val="D4D4D4"/>
+          <w:sz w:val="21"/>
+          <w:szCs w:val="21"/>
+          <w:lang w:eastAsia="fr-FR"/>
+        </w:rPr>
+        <w:t>= </w:t>
+      </w:r>
+      <w:r>
+        <w:rPr>
+          <w:rFonts w:ascii="Consolas" w:eastAsia="Times New Roman" w:hAnsi="Consolas" w:cs="Times New Roman"/>
+          <w:color w:val="CE9178"/>
+          <w:sz w:val="21"/>
+          <w:szCs w:val="21"/>
+          <w:lang w:eastAsia="fr-FR"/>
+        </w:rPr>
+        <w:t>'&lt;tr&gt;'</w:t>
+      </w:r>
+      <w:r>
+        <w:rPr>
+          <w:rFonts w:ascii="Consolas" w:eastAsia="Times New Roman" w:hAnsi="Consolas" w:cs="Times New Roman"/>
+          <w:color w:val="D4D4D4"/>
+          <w:sz w:val="21"/>
+          <w:szCs w:val="21"/>
+          <w:lang w:eastAsia="fr-FR"/>
+        </w:rPr>
+        <w:t>;</w:t>
+      </w:r>
+    </w:p>
+    <w:p>
+      <w:pPr>
+        <w:shd w:val="clear" w:color="auto" w:fill="1E1E1E"/>
+        <w:spacing w:after="0" w:line="285" w:lineRule="atLeast"/>
+        <w:rPr>
+          <w:rFonts w:ascii="Consolas" w:eastAsia="Times New Roman" w:hAnsi="Consolas" w:cs="Times New Roman"/>
+          <w:color w:val="D4D4D4"/>
+          <w:sz w:val="21"/>
+          <w:szCs w:val="21"/>
+          <w:lang w:eastAsia="fr-FR"/>
+        </w:rPr>
+      </w:pPr>
+      <w:r>
+        <w:rPr>
+          <w:rFonts w:ascii="Consolas" w:eastAsia="Times New Roman" w:hAnsi="Consolas" w:cs="Times New Roman"/>
+          <w:color w:val="D4D4D4"/>
+          <w:sz w:val="21"/>
+          <w:szCs w:val="21"/>
+          <w:lang w:eastAsia="fr-FR"/>
+        </w:rPr>
+        <w:t>        </w:t>
+      </w:r>
+      <w:proofErr w:type="gramStart"/>
+      <w:r>
+        <w:rPr>
+          <w:rFonts w:ascii="Consolas" w:eastAsia="Times New Roman" w:hAnsi="Consolas" w:cs="Times New Roman"/>
+          <w:color w:val="C586C0"/>
+          <w:sz w:val="21"/>
+          <w:szCs w:val="21"/>
+          <w:lang w:eastAsia="fr-FR"/>
+        </w:rPr>
+        <w:t>for</w:t>
+      </w:r>
+      <w:proofErr w:type="gramEnd"/>
+      <w:r>
+        <w:rPr>
+          <w:rFonts w:ascii="Consolas" w:eastAsia="Times New Roman" w:hAnsi="Consolas" w:cs="Times New Roman"/>
+          <w:color w:val="D4D4D4"/>
+          <w:sz w:val="21"/>
+          <w:szCs w:val="21"/>
+          <w:lang w:eastAsia="fr-FR"/>
+        </w:rPr>
+        <w:t> (</w:t>
+      </w:r>
+      <w:r>
+        <w:rPr>
+          <w:rFonts w:ascii="Consolas" w:eastAsia="Times New Roman" w:hAnsi="Consolas" w:cs="Times New Roman"/>
+          <w:color w:val="9CDCFE"/>
+          <w:sz w:val="21"/>
+          <w:szCs w:val="21"/>
+          <w:lang w:eastAsia="fr-FR"/>
+        </w:rPr>
+        <w:t>$b</w:t>
+      </w:r>
+      <w:r>
+        <w:rPr>
+          <w:rFonts w:ascii="Consolas" w:eastAsia="Times New Roman" w:hAnsi="Consolas" w:cs="Times New Roman"/>
+          <w:color w:val="D4D4D4"/>
+          <w:sz w:val="21"/>
+          <w:szCs w:val="21"/>
+          <w:lang w:eastAsia="fr-FR"/>
+        </w:rPr>
+        <w:t>=</w:t>
+      </w:r>
+      <w:r>
+        <w:rPr>
+          <w:rFonts w:ascii="Consolas" w:eastAsia="Times New Roman" w:hAnsi="Consolas" w:cs="Times New Roman"/>
+          <w:color w:val="B5CEA8"/>
+          <w:sz w:val="21"/>
+          <w:szCs w:val="21"/>
+          <w:lang w:eastAsia="fr-FR"/>
+        </w:rPr>
+        <w:t>0</w:t>
+      </w:r>
+      <w:r>
+        <w:rPr>
+          <w:rFonts w:ascii="Consolas" w:eastAsia="Times New Roman" w:hAnsi="Consolas" w:cs="Times New Roman"/>
+          <w:color w:val="D4D4D4"/>
+          <w:sz w:val="21"/>
+          <w:szCs w:val="21"/>
+          <w:lang w:eastAsia="fr-FR"/>
+        </w:rPr>
+        <w:t>; </w:t>
+      </w:r>
+      <w:r>
+        <w:rPr>
+          <w:rFonts w:ascii="Consolas" w:eastAsia="Times New Roman" w:hAnsi="Consolas" w:cs="Times New Roman"/>
+          <w:color w:val="9CDCFE"/>
+          <w:sz w:val="21"/>
+          <w:szCs w:val="21"/>
+          <w:lang w:eastAsia="fr-FR"/>
+        </w:rPr>
+        <w:t>$b</w:t>
+      </w:r>
+      <w:r>
+        <w:rPr>
+          <w:rFonts w:ascii="Consolas" w:eastAsia="Times New Roman" w:hAnsi="Consolas" w:cs="Times New Roman"/>
+          <w:color w:val="D4D4D4"/>
+          <w:sz w:val="21"/>
+          <w:szCs w:val="21"/>
+          <w:lang w:eastAsia="fr-FR"/>
+        </w:rPr>
+        <w:t> &lt;= </w:t>
+      </w:r>
+      <w:r>
+        <w:rPr>
+          <w:rFonts w:ascii="Consolas" w:eastAsia="Times New Roman" w:hAnsi="Consolas" w:cs="Times New Roman"/>
+          <w:color w:val="9CDCFE"/>
+          <w:sz w:val="21"/>
+          <w:szCs w:val="21"/>
+          <w:lang w:eastAsia="fr-FR"/>
+        </w:rPr>
+        <w:t>$nbr2</w:t>
+      </w:r>
+      <w:r>
+        <w:rPr>
+          <w:rFonts w:ascii="Consolas" w:eastAsia="Times New Roman" w:hAnsi="Consolas" w:cs="Times New Roman"/>
+          <w:color w:val="D4D4D4"/>
+          <w:sz w:val="21"/>
+          <w:szCs w:val="21"/>
+          <w:lang w:eastAsia="fr-FR"/>
+        </w:rPr>
+        <w:t> ; </w:t>
+      </w:r>
+      <w:r>
+        <w:rPr>
+          <w:rFonts w:ascii="Consolas" w:eastAsia="Times New Roman" w:hAnsi="Consolas" w:cs="Times New Roman"/>
+          <w:color w:val="9CDCFE"/>
+          <w:sz w:val="21"/>
+          <w:szCs w:val="21"/>
+          <w:lang w:eastAsia="fr-FR"/>
+        </w:rPr>
+        <w:t>$b</w:t>
+      </w:r>
+      <w:r>
+        <w:rPr>
+          <w:rFonts w:ascii="Consolas" w:eastAsia="Times New Roman" w:hAnsi="Consolas" w:cs="Times New Roman"/>
+          <w:color w:val="D4D4D4"/>
+          <w:sz w:val="21"/>
+          <w:szCs w:val="21"/>
+          <w:lang w:eastAsia="fr-FR"/>
+        </w:rPr>
+        <w:t>++) {</w:t>
+      </w:r>
+    </w:p>
+    <w:p>
+      <w:pPr>
+        <w:shd w:val="clear" w:color="auto" w:fill="1E1E1E"/>
+        <w:spacing w:after="0" w:line="285" w:lineRule="atLeast"/>
+        <w:rPr>
+          <w:rFonts w:ascii="Consolas" w:eastAsia="Times New Roman" w:hAnsi="Consolas" w:cs="Times New Roman"/>
+          <w:color w:val="D4D4D4"/>
+          <w:sz w:val="21"/>
+          <w:szCs w:val="21"/>
+          <w:lang w:eastAsia="fr-FR"/>
+        </w:rPr>
+      </w:pPr>
+      <w:r>
+        <w:rPr>
+          <w:rFonts w:ascii="Consolas" w:eastAsia="Times New Roman" w:hAnsi="Consolas" w:cs="Times New Roman"/>
+          <w:color w:val="D4D4D4"/>
+          <w:sz w:val="21"/>
+          <w:szCs w:val="21"/>
+          <w:lang w:eastAsia="fr-FR"/>
+        </w:rPr>
+        <w:t>            </w:t>
+      </w:r>
+      <w:r>
+        <w:rPr>
+          <w:rFonts w:ascii="Consolas" w:eastAsia="Times New Roman" w:hAnsi="Consolas" w:cs="Times New Roman"/>
+          <w:color w:val="9CDCFE"/>
+          <w:sz w:val="21"/>
+          <w:szCs w:val="21"/>
+          <w:lang w:eastAsia="fr-FR"/>
+        </w:rPr>
+        <w:t>$</w:t>
+      </w:r>
+      <w:proofErr w:type="gramStart"/>
+      <w:r>
+        <w:rPr>
+          <w:rFonts w:ascii="Consolas" w:eastAsia="Times New Roman" w:hAnsi="Consolas" w:cs="Times New Roman"/>
+          <w:color w:val="9CDCFE"/>
+          <w:sz w:val="21"/>
+          <w:szCs w:val="21"/>
+          <w:lang w:eastAsia="fr-FR"/>
+        </w:rPr>
+        <w:t>table</w:t>
+      </w:r>
+      <w:r>
+        <w:rPr>
+          <w:rFonts w:ascii="Consolas" w:eastAsia="Times New Roman" w:hAnsi="Consolas" w:cs="Times New Roman"/>
+          <w:color w:val="D4D4D4"/>
+          <w:sz w:val="21"/>
+          <w:szCs w:val="21"/>
+          <w:lang w:eastAsia="fr-FR"/>
+        </w:rPr>
+        <w:t> .</w:t>
+      </w:r>
+      <w:proofErr w:type="gramEnd"/>
+      <w:r>
+        <w:rPr>
+          <w:rFonts w:ascii="Consolas" w:eastAsia="Times New Roman" w:hAnsi="Consolas" w:cs="Times New Roman"/>
+          <w:color w:val="D4D4D4"/>
+          <w:sz w:val="21"/>
+          <w:szCs w:val="21"/>
+          <w:lang w:eastAsia="fr-FR"/>
+        </w:rPr>
+        <w:t>= </w:t>
+      </w:r>
+      <w:r>
+        <w:rPr>
+          <w:rFonts w:ascii="Consolas" w:eastAsia="Times New Roman" w:hAnsi="Consolas" w:cs="Times New Roman"/>
+          <w:color w:val="CE9178"/>
+          <w:sz w:val="21"/>
+          <w:szCs w:val="21"/>
+          <w:lang w:eastAsia="fr-FR"/>
+        </w:rPr>
+        <w:t>'&lt;td&gt;'</w:t>
+      </w:r>
+      <w:r>
+        <w:rPr>
+          <w:rFonts w:ascii="Consolas" w:eastAsia="Times New Roman" w:hAnsi="Consolas" w:cs="Times New Roman"/>
+          <w:color w:val="D4D4D4"/>
+          <w:sz w:val="21"/>
+          <w:szCs w:val="21"/>
+          <w:lang w:eastAsia="fr-FR"/>
+        </w:rPr>
+        <w:t>.</w:t>
+      </w:r>
+      <w:r>
+        <w:rPr>
+          <w:rFonts w:ascii="Consolas" w:eastAsia="Times New Roman" w:hAnsi="Consolas" w:cs="Times New Roman"/>
+          <w:color w:val="9CDCFE"/>
+          <w:sz w:val="21"/>
+          <w:szCs w:val="21"/>
+          <w:lang w:eastAsia="fr-FR"/>
+        </w:rPr>
+        <w:t>$a</w:t>
+      </w:r>
+      <w:r>
+        <w:rPr>
+          <w:rFonts w:ascii="Consolas" w:eastAsia="Times New Roman" w:hAnsi="Consolas" w:cs="Times New Roman"/>
+          <w:color w:val="D4D4D4"/>
+          <w:sz w:val="21"/>
+          <w:szCs w:val="21"/>
+          <w:lang w:eastAsia="fr-FR"/>
+        </w:rPr>
+        <w:t>*</w:t>
+      </w:r>
+      <w:r>
+        <w:rPr>
+          <w:rFonts w:ascii="Consolas" w:eastAsia="Times New Roman" w:hAnsi="Consolas" w:cs="Times New Roman"/>
+          <w:color w:val="9CDCFE"/>
+          <w:sz w:val="21"/>
+          <w:szCs w:val="21"/>
+          <w:lang w:eastAsia="fr-FR"/>
+        </w:rPr>
+        <w:t>$b</w:t>
+      </w:r>
+      <w:r>
+        <w:rPr>
+          <w:rFonts w:ascii="Consolas" w:eastAsia="Times New Roman" w:hAnsi="Consolas" w:cs="Times New Roman"/>
+          <w:color w:val="D4D4D4"/>
+          <w:sz w:val="21"/>
+          <w:szCs w:val="21"/>
+          <w:lang w:eastAsia="fr-FR"/>
+        </w:rPr>
+        <w:t>.</w:t>
+      </w:r>
+      <w:r>
+        <w:rPr>
+          <w:rFonts w:ascii="Consolas" w:eastAsia="Times New Roman" w:hAnsi="Consolas" w:cs="Times New Roman"/>
+          <w:color w:val="CE9178"/>
+          <w:sz w:val="21"/>
+          <w:szCs w:val="21"/>
+          <w:lang w:eastAsia="fr-FR"/>
+        </w:rPr>
+        <w:t>'&lt;/td&gt;'</w:t>
+      </w:r>
+      <w:r>
+        <w:rPr>
+          <w:rFonts w:ascii="Consolas" w:eastAsia="Times New Roman" w:hAnsi="Consolas" w:cs="Times New Roman"/>
+          <w:color w:val="D4D4D4"/>
+          <w:sz w:val="21"/>
+          <w:szCs w:val="21"/>
+          <w:lang w:eastAsia="fr-FR"/>
+        </w:rPr>
+        <w:t>;</w:t>
+      </w:r>
+    </w:p>
+    <w:p>
+      <w:pPr>
+        <w:shd w:val="clear" w:color="auto" w:fill="1E1E1E"/>
+        <w:spacing w:after="0" w:line="285" w:lineRule="atLeast"/>
+        <w:rPr>
+          <w:rFonts w:ascii="Consolas" w:eastAsia="Times New Roman" w:hAnsi="Consolas" w:cs="Times New Roman"/>
+          <w:color w:val="D4D4D4"/>
+          <w:sz w:val="21"/>
+          <w:szCs w:val="21"/>
+          <w:lang w:eastAsia="fr-FR"/>
+        </w:rPr>
+      </w:pPr>
+      <w:r>
+        <w:rPr>
+          <w:rFonts w:ascii="Consolas" w:eastAsia="Times New Roman" w:hAnsi="Consolas" w:cs="Times New Roman"/>
+          <w:color w:val="D4D4D4"/>
+          <w:sz w:val="21"/>
+          <w:szCs w:val="21"/>
+          <w:lang w:eastAsia="fr-FR"/>
+        </w:rPr>
+        <w:t>        }</w:t>
+      </w:r>
+    </w:p>
+    <w:p>
+      <w:pPr>
+        <w:shd w:val="clear" w:color="auto" w:fill="1E1E1E"/>
+        <w:spacing w:after="0" w:line="285" w:lineRule="atLeast"/>
+        <w:rPr>
+          <w:rFonts w:ascii="Consolas" w:eastAsia="Times New Roman" w:hAnsi="Consolas" w:cs="Times New Roman"/>
+          <w:color w:val="D4D4D4"/>
+          <w:sz w:val="21"/>
+          <w:szCs w:val="21"/>
+          <w:lang w:eastAsia="fr-FR"/>
+        </w:rPr>
+      </w:pPr>
+      <w:r>
+        <w:rPr>
+          <w:rFonts w:ascii="Consolas" w:eastAsia="Times New Roman" w:hAnsi="Consolas" w:cs="Times New Roman"/>
+          <w:color w:val="D4D4D4"/>
+          <w:sz w:val="21"/>
+          <w:szCs w:val="21"/>
+          <w:lang w:eastAsia="fr-FR"/>
+        </w:rPr>
+        <w:t>        </w:t>
+      </w:r>
+      <w:r>
+        <w:rPr>
+          <w:rFonts w:ascii="Consolas" w:eastAsia="Times New Roman" w:hAnsi="Consolas" w:cs="Times New Roman"/>
+          <w:color w:val="9CDCFE"/>
+          <w:sz w:val="21"/>
+          <w:szCs w:val="21"/>
+          <w:lang w:eastAsia="fr-FR"/>
+        </w:rPr>
+        <w:t>$</w:t>
+      </w:r>
+      <w:proofErr w:type="gramStart"/>
+      <w:r>
+        <w:rPr>
+          <w:rFonts w:ascii="Consolas" w:eastAsia="Times New Roman" w:hAnsi="Consolas" w:cs="Times New Roman"/>
+          <w:color w:val="9CDCFE"/>
+          <w:sz w:val="21"/>
+          <w:szCs w:val="21"/>
+          <w:lang w:eastAsia="fr-FR"/>
+        </w:rPr>
+        <w:t>table</w:t>
+      </w:r>
+      <w:r>
+        <w:rPr>
+          <w:rFonts w:ascii="Consolas" w:eastAsia="Times New Roman" w:hAnsi="Consolas" w:cs="Times New Roman"/>
+          <w:color w:val="D4D4D4"/>
+          <w:sz w:val="21"/>
+          <w:szCs w:val="21"/>
+          <w:lang w:eastAsia="fr-FR"/>
+        </w:rPr>
+        <w:t> .</w:t>
+      </w:r>
+      <w:proofErr w:type="gramEnd"/>
+      <w:r>
+        <w:rPr>
+          <w:rFonts w:ascii="Consolas" w:eastAsia="Times New Roman" w:hAnsi="Consolas" w:cs="Times New Roman"/>
+          <w:color w:val="D4D4D4"/>
+          <w:sz w:val="21"/>
+          <w:szCs w:val="21"/>
+          <w:lang w:eastAsia="fr-FR"/>
+        </w:rPr>
+        <w:t>= </w:t>
+      </w:r>
+      <w:r>
+        <w:rPr>
+          <w:rFonts w:ascii="Consolas" w:eastAsia="Times New Roman" w:hAnsi="Consolas" w:cs="Times New Roman"/>
+          <w:color w:val="CE9178"/>
+          <w:sz w:val="21"/>
+          <w:szCs w:val="21"/>
+          <w:lang w:eastAsia="fr-FR"/>
+        </w:rPr>
+        <w:t>'&lt;/tr&gt;'</w:t>
+      </w:r>
+      <w:r>
+        <w:rPr>
+          <w:rFonts w:ascii="Consolas" w:eastAsia="Times New Roman" w:hAnsi="Consolas" w:cs="Times New Roman"/>
+          <w:color w:val="D4D4D4"/>
+          <w:sz w:val="21"/>
+          <w:szCs w:val="21"/>
+          <w:lang w:eastAsia="fr-FR"/>
+        </w:rPr>
+        <w:t>;</w:t>
+      </w:r>
+    </w:p>
+    <w:p>
+      <w:pPr>
+        <w:shd w:val="clear" w:color="auto" w:fill="1E1E1E"/>
+        <w:spacing w:after="0" w:line="285" w:lineRule="atLeast"/>
+        <w:rPr>
+          <w:rFonts w:ascii="Consolas" w:eastAsia="Times New Roman" w:hAnsi="Consolas" w:cs="Times New Roman"/>
+          <w:color w:val="D4D4D4"/>
+          <w:sz w:val="21"/>
+          <w:szCs w:val="21"/>
+          <w:lang w:eastAsia="fr-FR"/>
+        </w:rPr>
+      </w:pPr>
+      <w:r>
+        <w:rPr>
+          <w:rFonts w:ascii="Consolas" w:eastAsia="Times New Roman" w:hAnsi="Consolas" w:cs="Times New Roman"/>
+          <w:color w:val="D4D4D4"/>
+          <w:sz w:val="21"/>
+          <w:szCs w:val="21"/>
+          <w:lang w:eastAsia="fr-FR"/>
+        </w:rPr>
+        <w:t>    }</w:t>
+      </w:r>
+    </w:p>
+    <w:p>
+      <w:pPr>
+        <w:shd w:val="clear" w:color="auto" w:fill="1E1E1E"/>
+        <w:spacing w:after="0" w:line="285" w:lineRule="atLeast"/>
+        <w:rPr>
+          <w:rFonts w:ascii="Consolas" w:eastAsia="Times New Roman" w:hAnsi="Consolas" w:cs="Times New Roman"/>
+          <w:color w:val="D4D4D4"/>
+          <w:sz w:val="21"/>
+          <w:szCs w:val="21"/>
+          <w:lang w:eastAsia="fr-FR"/>
+        </w:rPr>
+      </w:pPr>
+      <w:r>
+        <w:rPr>
+          <w:rFonts w:ascii="Consolas" w:eastAsia="Times New Roman" w:hAnsi="Consolas" w:cs="Times New Roman"/>
+          <w:color w:val="D4D4D4"/>
+          <w:sz w:val="21"/>
+          <w:szCs w:val="21"/>
+          <w:lang w:eastAsia="fr-FR"/>
+        </w:rPr>
+        <w:t>    </w:t>
+      </w:r>
+      <w:r>
+        <w:rPr>
+          <w:rFonts w:ascii="Consolas" w:eastAsia="Times New Roman" w:hAnsi="Consolas" w:cs="Times New Roman"/>
+          <w:color w:val="9CDCFE"/>
+          <w:sz w:val="21"/>
+          <w:szCs w:val="21"/>
+          <w:lang w:eastAsia="fr-FR"/>
+        </w:rPr>
+        <w:t>$</w:t>
+      </w:r>
+      <w:proofErr w:type="gramStart"/>
+      <w:r>
+        <w:rPr>
+          <w:rFonts w:ascii="Consolas" w:eastAsia="Times New Roman" w:hAnsi="Consolas" w:cs="Times New Roman"/>
+          <w:color w:val="9CDCFE"/>
+          <w:sz w:val="21"/>
+          <w:szCs w:val="21"/>
+          <w:lang w:eastAsia="fr-FR"/>
+        </w:rPr>
+        <w:t>table</w:t>
+      </w:r>
+      <w:r>
+        <w:rPr>
+          <w:rFonts w:ascii="Consolas" w:eastAsia="Times New Roman" w:hAnsi="Consolas" w:cs="Times New Roman"/>
+          <w:color w:val="D4D4D4"/>
+          <w:sz w:val="21"/>
+          <w:szCs w:val="21"/>
+          <w:lang w:eastAsia="fr-FR"/>
+        </w:rPr>
+        <w:t> .</w:t>
+      </w:r>
+      <w:proofErr w:type="gramEnd"/>
+      <w:r>
+        <w:rPr>
+          <w:rFonts w:ascii="Consolas" w:eastAsia="Times New Roman" w:hAnsi="Consolas" w:cs="Times New Roman"/>
+          <w:color w:val="D4D4D4"/>
+          <w:sz w:val="21"/>
+          <w:szCs w:val="21"/>
+          <w:lang w:eastAsia="fr-FR"/>
+        </w:rPr>
+        <w:t>= </w:t>
+      </w:r>
+      <w:r>
+        <w:rPr>
+          <w:rFonts w:ascii="Consolas" w:eastAsia="Times New Roman" w:hAnsi="Consolas" w:cs="Times New Roman"/>
+          <w:color w:val="CE9178"/>
+          <w:sz w:val="21"/>
+          <w:szCs w:val="21"/>
+          <w:lang w:eastAsia="fr-FR"/>
+        </w:rPr>
+        <w:t>'&lt;/table&gt;'</w:t>
+      </w:r>
+      <w:r>
+        <w:rPr>
+          <w:rFonts w:ascii="Consolas" w:eastAsia="Times New Roman" w:hAnsi="Consolas" w:cs="Times New Roman"/>
+          <w:color w:val="D4D4D4"/>
+          <w:sz w:val="21"/>
+          <w:szCs w:val="21"/>
+          <w:lang w:eastAsia="fr-FR"/>
+        </w:rPr>
+        <w:t>;</w:t>
+      </w:r>
+    </w:p>
+    <w:p>
+      <w:pPr>
+        <w:shd w:val="clear" w:color="auto" w:fill="1E1E1E"/>
+        <w:spacing w:after="0" w:line="285" w:lineRule="atLeast"/>
+        <w:rPr>
+          <w:rFonts w:ascii="Consolas" w:eastAsia="Times New Roman" w:hAnsi="Consolas" w:cs="Times New Roman"/>
+          <w:color w:val="D4D4D4"/>
+          <w:sz w:val="21"/>
+          <w:szCs w:val="21"/>
+          <w:lang w:eastAsia="fr-FR"/>
+        </w:rPr>
+      </w:pPr>
+      <w:r>
+        <w:rPr>
+          <w:rFonts w:ascii="Consolas" w:eastAsia="Times New Roman" w:hAnsi="Consolas" w:cs="Times New Roman"/>
+          <w:color w:val="D4D4D4"/>
+          <w:sz w:val="21"/>
+          <w:szCs w:val="21"/>
+          <w:lang w:eastAsia="fr-FR"/>
+        </w:rPr>
+        <w:t>    </w:t>
+      </w:r>
+      <w:proofErr w:type="gramStart"/>
+      <w:r>
+        <w:rPr>
+          <w:rFonts w:ascii="Consolas" w:eastAsia="Times New Roman" w:hAnsi="Consolas" w:cs="Times New Roman"/>
+          <w:color w:val="C586C0"/>
+          <w:sz w:val="21"/>
+          <w:szCs w:val="21"/>
+          <w:lang w:eastAsia="fr-FR"/>
+        </w:rPr>
+        <w:t>return</w:t>
+      </w:r>
+      <w:proofErr w:type="gramEnd"/>
+      <w:r>
+        <w:rPr>
+          <w:rFonts w:ascii="Consolas" w:eastAsia="Times New Roman" w:hAnsi="Consolas" w:cs="Times New Roman"/>
+          <w:color w:val="D4D4D4"/>
+          <w:sz w:val="21"/>
+          <w:szCs w:val="21"/>
+          <w:lang w:eastAsia="fr-FR"/>
+        </w:rPr>
+        <w:t> </w:t>
+      </w:r>
+      <w:r>
+        <w:rPr>
+          <w:rFonts w:ascii="Consolas" w:eastAsia="Times New Roman" w:hAnsi="Consolas" w:cs="Times New Roman"/>
+          <w:color w:val="9CDCFE"/>
+          <w:sz w:val="21"/>
+          <w:szCs w:val="21"/>
+          <w:lang w:eastAsia="fr-FR"/>
+        </w:rPr>
+        <w:t>$table</w:t>
+      </w:r>
+      <w:r>
+        <w:rPr>
+          <w:rFonts w:ascii="Consolas" w:eastAsia="Times New Roman" w:hAnsi="Consolas" w:cs="Times New Roman"/>
+          <w:color w:val="D4D4D4"/>
+          <w:sz w:val="21"/>
+          <w:szCs w:val="21"/>
+          <w:lang w:eastAsia="fr-FR"/>
+        </w:rPr>
+        <w:t>;</w:t>
+      </w:r>
+    </w:p>
+    <w:p>
+      <w:pPr>
+        <w:shd w:val="clear" w:color="auto" w:fill="1E1E1E"/>
+        <w:spacing w:after="0" w:line="285" w:lineRule="atLeast"/>
+        <w:rPr>
+          <w:rFonts w:ascii="Consolas" w:eastAsia="Times New Roman" w:hAnsi="Consolas" w:cs="Times New Roman"/>
+          <w:color w:val="D4D4D4"/>
+          <w:sz w:val="21"/>
+          <w:szCs w:val="21"/>
+          <w:lang w:eastAsia="fr-FR"/>
+        </w:rPr>
+      </w:pPr>
+      <w:r>
+        <w:rPr>
+          <w:rFonts w:ascii="Consolas" w:eastAsia="Times New Roman" w:hAnsi="Consolas" w:cs="Times New Roman"/>
+          <w:color w:val="D4D4D4"/>
+          <w:sz w:val="21"/>
+          <w:szCs w:val="21"/>
+          <w:lang w:eastAsia="fr-FR"/>
+        </w:rPr>
+        <w:t>}</w:t>
+      </w:r>
+    </w:p>
+    <w:p>
+      <w:pPr>
+        <w:shd w:val="clear" w:color="auto" w:fill="1E1E1E"/>
+        <w:spacing w:after="0" w:line="285" w:lineRule="atLeast"/>
+        <w:rPr>
+          <w:rFonts w:ascii="Consolas" w:eastAsia="Times New Roman" w:hAnsi="Consolas" w:cs="Times New Roman"/>
+          <w:color w:val="D4D4D4"/>
+          <w:sz w:val="21"/>
+          <w:szCs w:val="21"/>
+          <w:lang w:eastAsia="fr-FR"/>
+        </w:rPr>
+      </w:pPr>
+      <w:proofErr w:type="spellStart"/>
+      <w:proofErr w:type="gramStart"/>
+      <w:r>
+        <w:rPr>
+          <w:rFonts w:ascii="Consolas" w:eastAsia="Times New Roman" w:hAnsi="Consolas" w:cs="Times New Roman"/>
+          <w:color w:val="DCDCAA"/>
+          <w:sz w:val="21"/>
+          <w:szCs w:val="21"/>
+          <w:lang w:eastAsia="fr-FR"/>
+        </w:rPr>
+        <w:t>echo</w:t>
+      </w:r>
+      <w:proofErr w:type="spellEnd"/>
+      <w:proofErr w:type="gramEnd"/>
+      <w:r>
+        <w:rPr>
+          <w:rFonts w:ascii="Consolas" w:eastAsia="Times New Roman" w:hAnsi="Consolas" w:cs="Times New Roman"/>
+          <w:color w:val="D4D4D4"/>
+          <w:sz w:val="21"/>
+          <w:szCs w:val="21"/>
+          <w:lang w:eastAsia="fr-FR"/>
+        </w:rPr>
+        <w:t> </w:t>
+      </w:r>
+      <w:r>
+        <w:rPr>
+          <w:rFonts w:ascii="Consolas" w:eastAsia="Times New Roman" w:hAnsi="Consolas" w:cs="Times New Roman"/>
+          <w:color w:val="DCDCAA"/>
+          <w:sz w:val="21"/>
+          <w:szCs w:val="21"/>
+          <w:lang w:eastAsia="fr-FR"/>
+        </w:rPr>
+        <w:t>table</w:t>
+      </w:r>
+      <w:r>
+        <w:rPr>
+          <w:rFonts w:ascii="Consolas" w:eastAsia="Times New Roman" w:hAnsi="Consolas" w:cs="Times New Roman"/>
+          <w:color w:val="D4D4D4"/>
+          <w:sz w:val="21"/>
+          <w:szCs w:val="21"/>
+          <w:lang w:eastAsia="fr-FR"/>
+        </w:rPr>
+        <w:t>(</w:t>
+      </w:r>
+      <w:r>
+        <w:rPr>
+          <w:rFonts w:ascii="Consolas" w:eastAsia="Times New Roman" w:hAnsi="Consolas" w:cs="Times New Roman"/>
+          <w:color w:val="B5CEA8"/>
+          <w:sz w:val="21"/>
+          <w:szCs w:val="21"/>
+          <w:lang w:eastAsia="fr-FR"/>
+        </w:rPr>
+        <w:t>12</w:t>
+      </w:r>
+      <w:r>
+        <w:rPr>
+          <w:rFonts w:ascii="Consolas" w:eastAsia="Times New Roman" w:hAnsi="Consolas" w:cs="Times New Roman"/>
+          <w:color w:val="D4D4D4"/>
+          <w:sz w:val="21"/>
+          <w:szCs w:val="21"/>
+          <w:lang w:eastAsia="fr-FR"/>
+        </w:rPr>
+        <w:t>, </w:t>
+      </w:r>
+      <w:r>
+        <w:rPr>
+          <w:rFonts w:ascii="Consolas" w:eastAsia="Times New Roman" w:hAnsi="Consolas" w:cs="Times New Roman"/>
+          <w:color w:val="B5CEA8"/>
+          <w:sz w:val="21"/>
+          <w:szCs w:val="21"/>
+          <w:lang w:eastAsia="fr-FR"/>
+        </w:rPr>
+        <w:t>12</w:t>
+      </w:r>
+      <w:r>
+        <w:rPr>
+          <w:rFonts w:ascii="Consolas" w:eastAsia="Times New Roman" w:hAnsi="Consolas" w:cs="Times New Roman"/>
+          <w:color w:val="D4D4D4"/>
+          <w:sz w:val="21"/>
+          <w:szCs w:val="21"/>
+          <w:lang w:eastAsia="fr-FR"/>
+        </w:rPr>
+        <w:t>);</w:t>
+      </w:r>
+    </w:p>
+    <w:p>
+      <w:pPr>
+        <w:shd w:val="clear" w:color="auto" w:fill="1E1E1E"/>
+        <w:spacing w:after="0" w:line="285" w:lineRule="atLeast"/>
+        <w:rPr>
+          <w:rFonts w:ascii="Consolas" w:eastAsia="Times New Roman" w:hAnsi="Consolas" w:cs="Times New Roman"/>
+          <w:color w:val="D4D4D4"/>
+          <w:sz w:val="21"/>
+          <w:szCs w:val="21"/>
+          <w:lang w:eastAsia="fr-FR"/>
+        </w:rPr>
+      </w:pPr>
+      <w:r>
+        <w:rPr>
+          <w:rFonts w:ascii="Consolas" w:eastAsia="Times New Roman" w:hAnsi="Consolas" w:cs="Times New Roman"/>
+          <w:color w:val="569CD6"/>
+          <w:sz w:val="21"/>
+          <w:szCs w:val="21"/>
+          <w:lang w:eastAsia="fr-FR"/>
+        </w:rPr>
+        <w:t>?&gt;</w:t>
+      </w:r>
+    </w:p>
+    <w:p>
+      <w:pPr>
+        <w:rPr>
+          <w:rFonts w:ascii="Consolas" w:eastAsia="Times New Roman" w:hAnsi="Consolas" w:cs="Times New Roman"/>
+          <w:color w:val="569CD6"/>
+          <w:sz w:val="21"/>
+          <w:szCs w:val="21"/>
+          <w:lang w:eastAsia="fr-FR"/>
+        </w:rPr>
+      </w:pPr>
+      <w:r>
+        <w:rPr>
+          <w:rFonts w:ascii="Consolas" w:eastAsia="Times New Roman" w:hAnsi="Consolas" w:cs="Times New Roman"/>
+          <w:color w:val="569CD6"/>
+          <w:sz w:val="21"/>
+          <w:szCs w:val="21"/>
+          <w:lang w:eastAsia="fr-FR"/>
+        </w:rPr>
+        <w:t xml:space="preserve"> *** INCOMPLET *** Je n’arrive pas à faire apparaître les ‘titres’ des colonnes et lignes</w:t>
+      </w:r>
+      <w:bookmarkStart w:id="0" w:name="_GoBack"/>
+      <w:bookmarkEnd w:id="0"/>
     </w:p>
     <w:p>
       <w:pPr>
@@ -1943,6 +3094,17 @@
       <w:u w:val="single"/>
     </w:rPr>
   </w:style>
+  <w:style w:type="paragraph" w:styleId="Paragraphedeliste">
+    <w:name w:val="List Paragraph"/>
+    <w:basedOn w:val="Normal"/>
+    <w:uiPriority w:val="34"/>
+    <w:qFormat/>
+    <w:rsid w:val="000D2535"/>
+    <w:pPr>
+      <w:ind w:left="720"/>
+      <w:contextualSpacing/>
+    </w:pPr>
+  </w:style>
 </w:styles>
 </file>
 
@@ -2205,4 +3367,16 @@
     </a:ext>
   </a:extLst>
 </a:theme>
+</file>
+
+<file path=customXml/item1.xml><?xml version="1.0" encoding="utf-8"?>
+<b:Sources xmlns:b="http://schemas.openxmlformats.org/officeDocument/2006/bibliography" xmlns="http://schemas.openxmlformats.org/officeDocument/2006/bibliography" SelectedStyle="\APASixthEditionOfficeOnline.xsl" StyleName="APA" Version="6"/>
+</file>
+
+<file path=customXml/itemProps1.xml><?xml version="1.0" encoding="utf-8"?>
+<ds:datastoreItem xmlns:ds="http://schemas.openxmlformats.org/officeDocument/2006/customXml" ds:itemID="{CC0A4613-D945-469E-A978-61BA5B81F223}">
+  <ds:schemaRefs>
+    <ds:schemaRef ds:uri="http://schemas.openxmlformats.org/officeDocument/2006/bibliography"/>
+  </ds:schemaRefs>
+</ds:datastoreItem>
 </file>
</xml_diff>